<commit_message>
Add ajustes Lista 1
</commit_message>
<xml_diff>
--- a/Lista 1 - List Comprehensions.docx
+++ b/Lista 1 - List Comprehensions.docx
@@ -175,13 +175,7 @@
         </w:numPr>
       </w:pPr>
       <w:r>
-        <w:t>Lista2 = ['</w:t>
-      </w:r>
-      <w:r>
-        <w:t>Ana</w:t>
-      </w:r>
-      <w:r>
-        <w:t xml:space="preserve">', </w:t>
+        <w:t xml:space="preserve">Lista2 = ['Ana', </w:t>
       </w:r>
       <w:r>
         <w:t>'</w:t>
@@ -196,74 +190,74 @@
         <w:t>'</w:t>
       </w:r>
       <w:r>
-        <w:t>,</w:t>
+        <w:t xml:space="preserve">, 'Ely', </w:t>
+      </w:r>
+      <w:r>
+        <w:t>'</w:t>
+      </w:r>
+      <w:r>
+        <w:t>Thomas</w:t>
+      </w:r>
+      <w:r>
+        <w:t>'</w:t>
+      </w:r>
+      <w:r>
+        <w:t xml:space="preserve">, </w:t>
+      </w:r>
+      <w:r>
+        <w:t>'</w:t>
+      </w:r>
+      <w:r>
+        <w:t>Jim</w:t>
+      </w:r>
+      <w:r>
+        <w:t>'</w:t>
+      </w:r>
+      <w:r>
+        <w:t>, 'Joana']</w:t>
+      </w:r>
+    </w:p>
+    <w:p>
+      <w:pPr>
+        <w:pStyle w:val="PargrafodaLista"/>
+      </w:pPr>
+    </w:p>
+    <w:p>
+      <w:pPr>
+        <w:pStyle w:val="PargrafodaLista"/>
+      </w:pPr>
+      <w:r>
+        <w:t>Criar uma</w:t>
       </w:r>
       <w:r>
         <w:t xml:space="preserve"> </w:t>
       </w:r>
       <w:r>
-        <w:t>'</w:t>
-      </w:r>
-      <w:r>
-        <w:t>Ely</w:t>
-      </w:r>
-      <w:r>
-        <w:t>'</w:t>
-      </w:r>
-      <w:r>
-        <w:t>,</w:t>
-      </w:r>
-      <w:r>
-        <w:t xml:space="preserve"> </w:t>
-      </w:r>
-      <w:r>
-        <w:t>'</w:t>
-      </w:r>
-      <w:r>
-        <w:t>Thomas</w:t>
-      </w:r>
-      <w:r>
-        <w:t>'</w:t>
-      </w:r>
-      <w:r>
-        <w:t xml:space="preserve">, </w:t>
-      </w:r>
-      <w:r>
-        <w:t>'</w:t>
-      </w:r>
-      <w:r>
-        <w:t>Jim</w:t>
-      </w:r>
-      <w:r>
-        <w:t>'</w:t>
-      </w:r>
-      <w:r>
-        <w:t>, 'Joana']</w:t>
-      </w:r>
-    </w:p>
-    <w:p>
-      <w:pPr>
-        <w:pStyle w:val="PargrafodaLista"/>
-      </w:pPr>
-    </w:p>
-    <w:p>
-      <w:pPr>
-        <w:pStyle w:val="PargrafodaLista"/>
-      </w:pPr>
-      <w:r>
-        <w:t>Criar uma</w:t>
-      </w:r>
-      <w:r>
-        <w:t xml:space="preserve"> </w:t>
-      </w:r>
-      <w:r>
         <w:t>lista</w:t>
       </w:r>
       <w:r>
         <w:t xml:space="preserve"> com base na Lista2</w:t>
       </w:r>
       <w:r>
-        <w:t xml:space="preserve"> onde cada elemento terá o caractere ‘a’ substituído por ‘@’. Após a substituição os elementos da nova lista deverão estar em caixa alta.</w:t>
+        <w:t xml:space="preserve"> onde cada elemento terá o</w:t>
+      </w:r>
+      <w:r>
+        <w:t>s</w:t>
+      </w:r>
+      <w:r>
+        <w:t xml:space="preserve"> caractere</w:t>
+      </w:r>
+      <w:r>
+        <w:t>s</w:t>
+      </w:r>
+      <w:r>
+        <w:t xml:space="preserve"> ‘a’ </w:t>
+      </w:r>
+      <w:r>
+        <w:t xml:space="preserve">e ‘A’ </w:t>
+      </w:r>
+      <w:r>
+        <w:t>substituído por ‘@’. Após a substituição os elementos da nova lista deverão estar em caixa alta.</w:t>
       </w:r>
     </w:p>
     <w:p/>
@@ -277,10 +271,7 @@
         </w:numPr>
       </w:pPr>
       <w:r>
-        <w:t>Com</w:t>
-      </w:r>
-      <w:r>
-        <w:t xml:space="preserve"> base na Lista2,</w:t>
+        <w:t>Com base na Lista2,</w:t>
       </w:r>
       <w:r>
         <w:t xml:space="preserve"> do exercício 3,</w:t>
@@ -295,34 +286,31 @@
         <w:t>e</w:t>
       </w:r>
       <w:r>
-        <w:t xml:space="preserve"> uma lista contend</w:t>
-      </w:r>
-      <w:r>
-        <w:t>o</w:t>
-      </w:r>
-      <w:r>
-        <w:t xml:space="preserve"> apenas </w:t>
+        <w:t xml:space="preserve"> uma lista contendo apenas </w:t>
       </w:r>
       <w:r>
         <w:t xml:space="preserve">os </w:t>
       </w:r>
       <w:r>
-        <w:t xml:space="preserve">elementos </w:t>
-      </w:r>
-      <w:r>
-        <w:t>onde</w:t>
-      </w:r>
-      <w:r>
-        <w:t xml:space="preserve"> a</w:t>
-      </w:r>
-      <w:r>
-        <w:t xml:space="preserve"> quantidade de vogais </w:t>
+        <w:t xml:space="preserve">elementos onde a quantidade de vogais </w:t>
       </w:r>
       <w:r>
         <w:t xml:space="preserve">é </w:t>
       </w:r>
       <w:r>
-        <w:t>maior que 3.</w:t>
+        <w:t>maior</w:t>
+      </w:r>
+      <w:r>
+        <w:t xml:space="preserve"> ou igual</w:t>
+      </w:r>
+      <w:r>
+        <w:t xml:space="preserve"> </w:t>
+      </w:r>
+      <w:r>
+        <w:t xml:space="preserve">a </w:t>
+      </w:r>
+      <w:r>
+        <w:t>3.</w:t>
       </w:r>
     </w:p>
     <w:p/>
@@ -448,15 +436,27 @@
         </w:numPr>
       </w:pPr>
       <w:r>
-        <w:t>Lista3 = [1, 2, 3, 4]</w:t>
-      </w:r>
-    </w:p>
-    <w:p>
-      <w:pPr>
-        <w:pStyle w:val="PargrafodaLista"/>
-      </w:pPr>
-      <w:r>
-        <w:t>Lista4 = [2, 3, 5, 6]</w:t>
+        <w:t>Lista</w:t>
+      </w:r>
+      <w:r>
+        <w:t>4</w:t>
+      </w:r>
+      <w:r>
+        <w:t xml:space="preserve"> = [1, 2, 3, 4]</w:t>
+      </w:r>
+    </w:p>
+    <w:p>
+      <w:pPr>
+        <w:pStyle w:val="PargrafodaLista"/>
+      </w:pPr>
+      <w:r>
+        <w:t>Lista</w:t>
+      </w:r>
+      <w:r>
+        <w:t>5</w:t>
+      </w:r>
+      <w:r>
+        <w:t xml:space="preserve"> = [2, 3, 5, 6]</w:t>
       </w:r>
     </w:p>
     <w:p>
@@ -475,7 +475,19 @@
         <w:t xml:space="preserve"> uma </w:t>
       </w:r>
       <w:r>
-        <w:t xml:space="preserve">lista contendo os elementos comuns entre a Lista3 e a Lista4. Não utilizar </w:t>
+        <w:t>lista contendo os elementos comuns entre a Lista</w:t>
+      </w:r>
+      <w:r>
+        <w:t>4</w:t>
+      </w:r>
+      <w:r>
+        <w:t xml:space="preserve"> e a Lista</w:t>
+      </w:r>
+      <w:r>
+        <w:t>5</w:t>
+      </w:r>
+      <w:r>
+        <w:t xml:space="preserve">. Não utilizar </w:t>
       </w:r>
       <w:proofErr w:type="spellStart"/>
       <w:r>
@@ -500,7 +512,7 @@
         <w:t>Lista</w:t>
       </w:r>
       <w:r>
-        <w:t>5</w:t>
+        <w:t>6</w:t>
       </w:r>
       <w:r>
         <w:t xml:space="preserve"> = ['Melão', 'Kiwi', 'Abacaxi', 'Pera']</w:t>
@@ -533,7 +545,7 @@
         <w:t xml:space="preserve"> contendo o índice e seu respectivo elemento da Lista</w:t>
       </w:r>
       <w:r>
-        <w:t>5</w:t>
+        <w:t>6</w:t>
       </w:r>
       <w:r>
         <w:t>.</w:t>
@@ -565,44 +577,23 @@
           <w:lang w:val="en-US"/>
         </w:rPr>
         <w:lastRenderedPageBreak/>
-        <w:t>student = [("Batman", 1998), ("Alfred", 1995), ("Jim", 1999),</w:t>
-      </w:r>
-      <w:r>
+        <w:t>student = [("Batman", 1998), ("Alfred", 1995), ("Jim", 1999), ("Thomas", 2000), ("Bruce", 2003)]</w:t>
+      </w:r>
+    </w:p>
+    <w:p>
+      <w:pPr>
+        <w:pStyle w:val="PargrafodaLista"/>
         <w:rPr>
           <w:lang w:val="en-US"/>
         </w:rPr>
-        <w:t xml:space="preserve"> </w:t>
-      </w:r>
-      <w:r>
-        <w:rPr>
-          <w:lang w:val="en-US"/>
-        </w:rPr>
-        <w:t>("Thomas", 2000), ("Bruce", 2003)]</w:t>
-      </w:r>
-    </w:p>
-    <w:p>
-      <w:pPr>
-        <w:pStyle w:val="PargrafodaLista"/>
-        <w:rPr>
-          <w:lang w:val="en-US"/>
-        </w:rPr>
-      </w:pPr>
-    </w:p>
-    <w:p>
-      <w:pPr>
-        <w:pStyle w:val="PargrafodaLista"/>
-      </w:pPr>
-      <w:r>
-        <w:t>Crie uma lista contend</w:t>
-      </w:r>
-      <w:r>
-        <w:t>o</w:t>
-      </w:r>
-      <w:r>
-        <w:t xml:space="preserve"> os nomes</w:t>
-      </w:r>
-      <w:r>
-        <w:t xml:space="preserve"> dos estudantes que nasceram nos anos 90.</w:t>
+      </w:pPr>
+    </w:p>
+    <w:p>
+      <w:pPr>
+        <w:pStyle w:val="PargrafodaLista"/>
+      </w:pPr>
+      <w:r>
+        <w:t>Crie uma lista contendo os nomes dos estudantes que nasceram nos anos 90.</w:t>
       </w:r>
     </w:p>
     <w:sectPr>

</xml_diff>